<commit_message>
Pequenas correções e Reorganização
</commit_message>
<xml_diff>
--- a/Projeto1-G4/Conclusao dos Ciclos/1 - Casos de Uso Expandidos/Casos de Uso Expandidos FINAL.docx
+++ b/Projeto1-G4/Conclusao dos Ciclos/1 - Casos de Uso Expandidos/Casos de Uso Expandidos FINAL.docx
@@ -160,12 +160,21 @@
         </w:rPr>
         <w:tab/>
       </w:r>
+      <w:proofErr w:type="gramStart"/>
       <w:r>
         <w:rPr>
           <w:rFonts w:ascii="Arial" w:hAnsi="Arial" w:cs="Arial"/>
           <w:u w:val="single"/>
         </w:rPr>
-        <w:t>Ator(es):</w:t>
+        <w:t>Ator(</w:t>
+      </w:r>
+      <w:proofErr w:type="gramEnd"/>
+      <w:r>
+        <w:rPr>
+          <w:rFonts w:ascii="Arial" w:hAnsi="Arial" w:cs="Arial"/>
+          <w:u w:val="single"/>
+        </w:rPr>
+        <w:t>es):</w:t>
       </w:r>
       <w:r>
         <w:rPr>
@@ -267,8 +276,16 @@
         <w:rPr>
           <w:rFonts w:ascii="Arial" w:hAnsi="Arial" w:cs="Arial"/>
         </w:rPr>
-        <w:t>, essencial</w:t>
-      </w:r>
+        <w:t xml:space="preserve">, </w:t>
+      </w:r>
+      <w:proofErr w:type="gramStart"/>
+      <w:r>
+        <w:rPr>
+          <w:rFonts w:ascii="Arial" w:hAnsi="Arial" w:cs="Arial"/>
+        </w:rPr>
+        <w:t>essencial</w:t>
+      </w:r>
+      <w:proofErr w:type="gramEnd"/>
     </w:p>
     <w:p>
       <w:pPr>
@@ -300,7 +317,21 @@
         <w:rPr>
           <w:rFonts w:ascii="Arial" w:eastAsia="Arial" w:hAnsi="Arial" w:cs="Arial"/>
         </w:rPr>
-        <w:t>O usuário acessa o sistema inserindo seu CPF e senha registrados no sistema em um tela inicial.</w:t>
+        <w:t xml:space="preserve">O usuário acessa o sistema inserindo seu CPF e senha registrados no sistema em </w:t>
+      </w:r>
+      <w:proofErr w:type="gramStart"/>
+      <w:r>
+        <w:rPr>
+          <w:rFonts w:ascii="Arial" w:eastAsia="Arial" w:hAnsi="Arial" w:cs="Arial"/>
+        </w:rPr>
+        <w:t>um tela</w:t>
+      </w:r>
+      <w:proofErr w:type="gramEnd"/>
+      <w:r>
+        <w:rPr>
+          <w:rFonts w:ascii="Arial" w:eastAsia="Arial" w:hAnsi="Arial" w:cs="Arial"/>
+        </w:rPr>
+        <w:t xml:space="preserve"> inicial.</w:t>
       </w:r>
     </w:p>
     <w:p>
@@ -563,7 +594,23 @@
                 <w:rFonts w:ascii="Arial" w:hAnsi="Arial" w:cs="Arial"/>
                 <w:bCs/>
               </w:rPr>
-              <w:t xml:space="preserve"> CPF como login e a senha.</w:t>
+              <w:t xml:space="preserve"> CPF como </w:t>
+            </w:r>
+            <w:proofErr w:type="spellStart"/>
+            <w:r>
+              <w:rPr>
+                <w:rFonts w:ascii="Arial" w:hAnsi="Arial" w:cs="Arial"/>
+                <w:bCs/>
+              </w:rPr>
+              <w:t>login</w:t>
+            </w:r>
+            <w:proofErr w:type="spellEnd"/>
+            <w:r>
+              <w:rPr>
+                <w:rFonts w:ascii="Arial" w:hAnsi="Arial" w:cs="Arial"/>
+                <w:bCs/>
+              </w:rPr>
+              <w:t xml:space="preserve"> e a senha.</w:t>
             </w:r>
           </w:p>
         </w:tc>
@@ -648,8 +695,16 @@
           <w:rFonts w:ascii="Arial" w:hAnsi="Arial" w:cs="Arial"/>
         </w:rPr>
         <w:tab/>
-        <w:t>Linha 2</w:t>
-      </w:r>
+        <w:t xml:space="preserve">Linha </w:t>
+      </w:r>
+      <w:proofErr w:type="gramStart"/>
+      <w:r>
+        <w:rPr>
+          <w:rFonts w:ascii="Arial" w:hAnsi="Arial" w:cs="Arial"/>
+        </w:rPr>
+        <w:t>2</w:t>
+      </w:r>
+      <w:proofErr w:type="gramEnd"/>
       <w:r>
         <w:rPr>
           <w:rFonts w:ascii="Arial" w:hAnsi="Arial" w:cs="Arial"/>
@@ -751,12 +806,21 @@
         </w:rPr>
         <w:tab/>
       </w:r>
+      <w:proofErr w:type="gramStart"/>
       <w:r>
         <w:rPr>
           <w:rFonts w:ascii="Arial" w:hAnsi="Arial" w:cs="Arial"/>
           <w:u w:val="single"/>
         </w:rPr>
-        <w:t>Ator(es):</w:t>
+        <w:t>Ator(</w:t>
+      </w:r>
+      <w:proofErr w:type="gramEnd"/>
+      <w:r>
+        <w:rPr>
+          <w:rFonts w:ascii="Arial" w:hAnsi="Arial" w:cs="Arial"/>
+          <w:u w:val="single"/>
+        </w:rPr>
+        <w:t>es):</w:t>
       </w:r>
       <w:r>
         <w:rPr>
@@ -846,8 +910,16 @@
         <w:rPr>
           <w:rFonts w:ascii="Arial" w:hAnsi="Arial" w:cs="Arial"/>
         </w:rPr>
-        <w:t>, essencial</w:t>
-      </w:r>
+        <w:t xml:space="preserve">, </w:t>
+      </w:r>
+      <w:proofErr w:type="gramStart"/>
+      <w:r>
+        <w:rPr>
+          <w:rFonts w:ascii="Arial" w:hAnsi="Arial" w:cs="Arial"/>
+        </w:rPr>
+        <w:t>essencial</w:t>
+      </w:r>
+      <w:proofErr w:type="gramEnd"/>
     </w:p>
     <w:p>
       <w:pPr>
@@ -899,6 +971,7 @@
         </w:rPr>
         <w:t xml:space="preserve"> </w:t>
       </w:r>
+      <w:proofErr w:type="gramStart"/>
       <w:r>
         <w:rPr>
           <w:rFonts w:ascii="Arial" w:hAnsi="Arial" w:cs="Arial"/>
@@ -909,7 +982,14 @@
         <w:rPr>
           <w:rFonts w:ascii="Arial" w:hAnsi="Arial" w:cs="Arial"/>
         </w:rPr>
-        <w:t>caso contrário se realizada o registro de um novo doador</w:t>
+        <w:t>caso contrário se realizada o registro de um</w:t>
+      </w:r>
+      <w:proofErr w:type="gramEnd"/>
+      <w:r>
+        <w:rPr>
+          <w:rFonts w:ascii="Arial" w:hAnsi="Arial" w:cs="Arial"/>
+        </w:rPr>
+        <w:t xml:space="preserve"> novo doador</w:t>
       </w:r>
       <w:r>
         <w:rPr>
@@ -1228,7 +1308,23 @@
                 <w:rFonts w:ascii="Arial" w:hAnsi="Arial" w:cs="Arial"/>
                 <w:bCs/>
               </w:rPr>
-              <w:t xml:space="preserve"> registrar uma doção de sangue.</w:t>
+              <w:t xml:space="preserve"> registrar </w:t>
+            </w:r>
+            <w:proofErr w:type="gramStart"/>
+            <w:r>
+              <w:rPr>
+                <w:rFonts w:ascii="Arial" w:hAnsi="Arial" w:cs="Arial"/>
+                <w:bCs/>
+              </w:rPr>
+              <w:t>uma doção</w:t>
+            </w:r>
+            <w:proofErr w:type="gramEnd"/>
+            <w:r>
+              <w:rPr>
+                <w:rFonts w:ascii="Arial" w:hAnsi="Arial" w:cs="Arial"/>
+                <w:bCs/>
+              </w:rPr>
+              <w:t xml:space="preserve"> de sangue.</w:t>
             </w:r>
           </w:p>
         </w:tc>
@@ -1384,12 +1480,14 @@
         <w:tab/>
         <w:t xml:space="preserve">Linha </w:t>
       </w:r>
+      <w:proofErr w:type="gramStart"/>
       <w:r>
         <w:rPr>
           <w:rFonts w:ascii="Arial" w:hAnsi="Arial" w:cs="Arial"/>
         </w:rPr>
         <w:t>4</w:t>
       </w:r>
+      <w:proofErr w:type="gramEnd"/>
       <w:r>
         <w:rPr>
           <w:rFonts w:ascii="Arial" w:hAnsi="Arial" w:cs="Arial"/>
@@ -1472,12 +1570,21 @@
         </w:rPr>
         <w:tab/>
       </w:r>
+      <w:proofErr w:type="gramStart"/>
       <w:r>
         <w:rPr>
           <w:rFonts w:ascii="Arial" w:hAnsi="Arial" w:cs="Arial"/>
           <w:u w:val="single"/>
         </w:rPr>
-        <w:t>Ator(es):</w:t>
+        <w:t>Ator(</w:t>
+      </w:r>
+      <w:proofErr w:type="gramEnd"/>
+      <w:r>
+        <w:rPr>
+          <w:rFonts w:ascii="Arial" w:hAnsi="Arial" w:cs="Arial"/>
+          <w:u w:val="single"/>
+        </w:rPr>
+        <w:t>es):</w:t>
       </w:r>
       <w:r>
         <w:rPr>
@@ -1561,8 +1668,16 @@
         <w:rPr>
           <w:rFonts w:ascii="Arial" w:hAnsi="Arial" w:cs="Arial"/>
         </w:rPr>
-        <w:t>: Primário, essencial</w:t>
-      </w:r>
+        <w:t xml:space="preserve">: Primário, </w:t>
+      </w:r>
+      <w:proofErr w:type="gramStart"/>
+      <w:r>
+        <w:rPr>
+          <w:rFonts w:ascii="Arial" w:hAnsi="Arial" w:cs="Arial"/>
+        </w:rPr>
+        <w:t>essencial</w:t>
+      </w:r>
+      <w:proofErr w:type="gramEnd"/>
     </w:p>
     <w:p>
       <w:pPr>
@@ -2012,8 +2127,16 @@
           <w:rFonts w:ascii="Arial" w:hAnsi="Arial" w:cs="Arial"/>
         </w:rPr>
         <w:tab/>
-        <w:t>Linha 4</w:t>
-      </w:r>
+        <w:t xml:space="preserve">Linha </w:t>
+      </w:r>
+      <w:proofErr w:type="gramStart"/>
+      <w:r>
+        <w:rPr>
+          <w:rFonts w:ascii="Arial" w:hAnsi="Arial" w:cs="Arial"/>
+        </w:rPr>
+        <w:t>4</w:t>
+      </w:r>
+      <w:proofErr w:type="gramEnd"/>
       <w:r>
         <w:rPr>
           <w:rFonts w:ascii="Arial" w:hAnsi="Arial" w:cs="Arial"/>
@@ -2104,12 +2227,21 @@
         </w:rPr>
         <w:tab/>
       </w:r>
+      <w:proofErr w:type="gramStart"/>
       <w:r>
         <w:rPr>
           <w:rFonts w:ascii="Arial" w:hAnsi="Arial" w:cs="Arial"/>
           <w:u w:val="single"/>
         </w:rPr>
-        <w:t>Ator(es):</w:t>
+        <w:t>Ator(</w:t>
+      </w:r>
+      <w:proofErr w:type="gramEnd"/>
+      <w:r>
+        <w:rPr>
+          <w:rFonts w:ascii="Arial" w:hAnsi="Arial" w:cs="Arial"/>
+          <w:u w:val="single"/>
+        </w:rPr>
+        <w:t>es):</w:t>
       </w:r>
       <w:r>
         <w:rPr>
@@ -2181,8 +2313,16 @@
         <w:rPr>
           <w:rFonts w:ascii="Arial" w:hAnsi="Arial" w:cs="Arial"/>
         </w:rPr>
-        <w:t>: Primário, essencial</w:t>
-      </w:r>
+        <w:t xml:space="preserve">: Primário, </w:t>
+      </w:r>
+      <w:proofErr w:type="gramStart"/>
+      <w:r>
+        <w:rPr>
+          <w:rFonts w:ascii="Arial" w:hAnsi="Arial" w:cs="Arial"/>
+        </w:rPr>
+        <w:t>essencial</w:t>
+      </w:r>
+      <w:proofErr w:type="gramEnd"/>
     </w:p>
     <w:p>
       <w:pPr>
@@ -2668,8 +2808,16 @@
           <w:rFonts w:ascii="Arial" w:hAnsi="Arial" w:cs="Arial"/>
         </w:rPr>
         <w:tab/>
-        <w:t>Linha 4</w:t>
-      </w:r>
+        <w:t xml:space="preserve">Linha </w:t>
+      </w:r>
+      <w:proofErr w:type="gramStart"/>
+      <w:r>
+        <w:rPr>
+          <w:rFonts w:ascii="Arial" w:hAnsi="Arial" w:cs="Arial"/>
+        </w:rPr>
+        <w:t>4</w:t>
+      </w:r>
+      <w:proofErr w:type="gramEnd"/>
       <w:r>
         <w:rPr>
           <w:rFonts w:ascii="Arial" w:hAnsi="Arial" w:cs="Arial"/>
@@ -2775,12 +2923,21 @@
         </w:rPr>
         <w:tab/>
       </w:r>
+      <w:proofErr w:type="gramStart"/>
       <w:r>
         <w:rPr>
           <w:rFonts w:ascii="Arial" w:hAnsi="Arial" w:cs="Arial"/>
           <w:u w:val="single"/>
         </w:rPr>
-        <w:t>Ator(es):</w:t>
+        <w:t>Ator(</w:t>
+      </w:r>
+      <w:proofErr w:type="gramEnd"/>
+      <w:r>
+        <w:rPr>
+          <w:rFonts w:ascii="Arial" w:hAnsi="Arial" w:cs="Arial"/>
+          <w:u w:val="single"/>
+        </w:rPr>
+        <w:t>es):</w:t>
       </w:r>
       <w:r>
         <w:rPr>
@@ -2846,8 +3003,16 @@
         <w:rPr>
           <w:rFonts w:ascii="Arial" w:hAnsi="Arial" w:cs="Arial"/>
         </w:rPr>
-        <w:t>: Secundário, essencial</w:t>
-      </w:r>
+        <w:t xml:space="preserve">: Secundário, </w:t>
+      </w:r>
+      <w:proofErr w:type="gramStart"/>
+      <w:r>
+        <w:rPr>
+          <w:rFonts w:ascii="Arial" w:hAnsi="Arial" w:cs="Arial"/>
+        </w:rPr>
+        <w:t>essencial</w:t>
+      </w:r>
+      <w:proofErr w:type="gramEnd"/>
     </w:p>
     <w:p>
       <w:pPr>
@@ -3203,7 +3368,21 @@
           <w:rFonts w:ascii="Arial" w:hAnsi="Arial" w:cs="Arial"/>
         </w:rPr>
         <w:tab/>
-        <w:t>Linha 3: Doador não possui idade permitida. O sistema informa com uma mensagem e descarta o registro do doador.</w:t>
+        <w:t xml:space="preserve">Linha </w:t>
+      </w:r>
+      <w:proofErr w:type="gramStart"/>
+      <w:r>
+        <w:rPr>
+          <w:rFonts w:ascii="Arial" w:hAnsi="Arial" w:cs="Arial"/>
+        </w:rPr>
+        <w:t>3</w:t>
+      </w:r>
+      <w:proofErr w:type="gramEnd"/>
+      <w:r>
+        <w:rPr>
+          <w:rFonts w:ascii="Arial" w:hAnsi="Arial" w:cs="Arial"/>
+        </w:rPr>
+        <w:t>: Doador não possui idade permitida. O sistema informa com uma mensagem e descarta o registro do doador.</w:t>
       </w:r>
     </w:p>
     <w:p>
@@ -3259,12 +3438,21 @@
           <w:rFonts w:ascii="Arial" w:hAnsi="Arial" w:cs="Arial"/>
         </w:rPr>
       </w:pPr>
+      <w:proofErr w:type="gramStart"/>
       <w:r>
         <w:rPr>
           <w:rFonts w:ascii="Arial" w:hAnsi="Arial" w:cs="Arial"/>
           <w:u w:val="single"/>
         </w:rPr>
-        <w:t>Ator(es):</w:t>
+        <w:t>Ator(</w:t>
+      </w:r>
+      <w:proofErr w:type="gramEnd"/>
+      <w:r>
+        <w:rPr>
+          <w:rFonts w:ascii="Arial" w:hAnsi="Arial" w:cs="Arial"/>
+          <w:u w:val="single"/>
+        </w:rPr>
+        <w:t>es):</w:t>
       </w:r>
       <w:r>
         <w:rPr>
@@ -3326,8 +3514,16 @@
         <w:rPr>
           <w:rFonts w:ascii="Arial" w:hAnsi="Arial" w:cs="Arial"/>
         </w:rPr>
-        <w:t>: Secundário, essencial</w:t>
-      </w:r>
+        <w:t xml:space="preserve">: Secundário, </w:t>
+      </w:r>
+      <w:proofErr w:type="gramStart"/>
+      <w:r>
+        <w:rPr>
+          <w:rFonts w:ascii="Arial" w:hAnsi="Arial" w:cs="Arial"/>
+        </w:rPr>
+        <w:t>essencial</w:t>
+      </w:r>
+      <w:proofErr w:type="gramEnd"/>
     </w:p>
     <w:p>
       <w:pPr>
@@ -3390,7 +3586,21 @@
         <w:rPr>
           <w:rFonts w:ascii="Arial" w:eastAsia="Arial" w:hAnsi="Arial" w:cs="Arial"/>
         </w:rPr>
-        <w:t xml:space="preserve">apto, inapto definitivo, inapto temporariamente, triador, reações adversas e descrição </w:t>
+        <w:t xml:space="preserve">apto, inapto definitivo, inapto temporariamente, </w:t>
+      </w:r>
+      <w:proofErr w:type="spellStart"/>
+      <w:r>
+        <w:rPr>
+          <w:rFonts w:ascii="Arial" w:eastAsia="Arial" w:hAnsi="Arial" w:cs="Arial"/>
+        </w:rPr>
+        <w:t>triador</w:t>
+      </w:r>
+      <w:proofErr w:type="spellEnd"/>
+      <w:r>
+        <w:rPr>
+          <w:rFonts w:ascii="Arial" w:eastAsia="Arial" w:hAnsi="Arial" w:cs="Arial"/>
+        </w:rPr>
+        <w:t xml:space="preserve">, reações adversas e descrição </w:t>
       </w:r>
       <w:r>
         <w:rPr>
@@ -3901,7 +4111,21 @@
         <w:rPr>
           <w:rFonts w:ascii="Arial" w:hAnsi="Arial" w:cs="Arial"/>
         </w:rPr>
-        <w:t xml:space="preserve">Linha 4: </w:t>
+        <w:t xml:space="preserve">Linha </w:t>
+      </w:r>
+      <w:proofErr w:type="gramStart"/>
+      <w:r>
+        <w:rPr>
+          <w:rFonts w:ascii="Arial" w:hAnsi="Arial" w:cs="Arial"/>
+        </w:rPr>
+        <w:t>4</w:t>
+      </w:r>
+      <w:proofErr w:type="gramEnd"/>
+      <w:r>
+        <w:rPr>
+          <w:rFonts w:ascii="Arial" w:hAnsi="Arial" w:cs="Arial"/>
+        </w:rPr>
+        <w:t xml:space="preserve">: </w:t>
       </w:r>
       <w:r>
         <w:rPr>
@@ -3978,12 +4202,21 @@
           <w:rFonts w:ascii="Arial" w:hAnsi="Arial" w:cs="Arial"/>
         </w:rPr>
       </w:pPr>
+      <w:proofErr w:type="gramStart"/>
       <w:r>
         <w:rPr>
           <w:rFonts w:ascii="Arial" w:hAnsi="Arial" w:cs="Arial"/>
           <w:u w:val="single"/>
         </w:rPr>
-        <w:t>Ator(es):</w:t>
+        <w:t>Ator(</w:t>
+      </w:r>
+      <w:proofErr w:type="gramEnd"/>
+      <w:r>
+        <w:rPr>
+          <w:rFonts w:ascii="Arial" w:hAnsi="Arial" w:cs="Arial"/>
+          <w:u w:val="single"/>
+        </w:rPr>
+        <w:t>es):</w:t>
       </w:r>
       <w:r>
         <w:rPr>
@@ -4073,8 +4306,16 @@
         <w:rPr>
           <w:rFonts w:ascii="Arial" w:hAnsi="Arial" w:cs="Arial"/>
         </w:rPr>
-        <w:t>, essencial</w:t>
-      </w:r>
+        <w:t xml:space="preserve">, </w:t>
+      </w:r>
+      <w:proofErr w:type="gramStart"/>
+      <w:r>
+        <w:rPr>
+          <w:rFonts w:ascii="Arial" w:hAnsi="Arial" w:cs="Arial"/>
+        </w:rPr>
+        <w:t>essencial</w:t>
+      </w:r>
+      <w:proofErr w:type="gramEnd"/>
     </w:p>
     <w:p>
       <w:pPr>
@@ -4106,7 +4347,21 @@
         <w:rPr>
           <w:rFonts w:ascii="Arial" w:eastAsia="Arial" w:hAnsi="Arial" w:cs="Arial"/>
         </w:rPr>
-        <w:t>O gerente registra um novo usuário para ter acesso ao sistema, inserindo os dados: nome, idade, sexo, CPF, tipo de usuário (gerente ou funcionário), email e senha. Todos os campos são obrigatórios.</w:t>
+        <w:t xml:space="preserve">O gerente registra um novo usuário para ter acesso ao sistema, inserindo os dados: nome, idade, sexo, CPF, tipo de usuário (gerente ou funcionário), </w:t>
+      </w:r>
+      <w:proofErr w:type="spellStart"/>
+      <w:r>
+        <w:rPr>
+          <w:rFonts w:ascii="Arial" w:eastAsia="Arial" w:hAnsi="Arial" w:cs="Arial"/>
+        </w:rPr>
+        <w:t>email</w:t>
+      </w:r>
+      <w:proofErr w:type="spellEnd"/>
+      <w:r>
+        <w:rPr>
+          <w:rFonts w:ascii="Arial" w:eastAsia="Arial" w:hAnsi="Arial" w:cs="Arial"/>
+        </w:rPr>
+        <w:t xml:space="preserve"> e senha. Todos os campos são obrigatórios.</w:t>
       </w:r>
     </w:p>
     <w:p>
@@ -4568,12 +4823,14 @@
         <w:tab/>
         <w:t xml:space="preserve">Linha </w:t>
       </w:r>
+      <w:proofErr w:type="gramStart"/>
       <w:r>
         <w:rPr>
           <w:rFonts w:ascii="Arial" w:hAnsi="Arial" w:cs="Arial"/>
         </w:rPr>
         <w:t>4</w:t>
       </w:r>
+      <w:proofErr w:type="gramEnd"/>
       <w:r>
         <w:rPr>
           <w:rFonts w:ascii="Arial" w:hAnsi="Arial" w:cs="Arial"/>
@@ -4644,12 +4901,21 @@
           <w:rFonts w:ascii="Arial" w:hAnsi="Arial" w:cs="Arial"/>
         </w:rPr>
       </w:pPr>
+      <w:proofErr w:type="gramStart"/>
       <w:r>
         <w:rPr>
           <w:rFonts w:ascii="Arial" w:hAnsi="Arial" w:cs="Arial"/>
           <w:u w:val="single"/>
         </w:rPr>
-        <w:t>Ator(es):</w:t>
+        <w:t>Ator(</w:t>
+      </w:r>
+      <w:proofErr w:type="gramEnd"/>
+      <w:r>
+        <w:rPr>
+          <w:rFonts w:ascii="Arial" w:hAnsi="Arial" w:cs="Arial"/>
+          <w:u w:val="single"/>
+        </w:rPr>
+        <w:t>es):</w:t>
       </w:r>
       <w:r>
         <w:rPr>
@@ -4716,8 +4982,16 @@
         <w:rPr>
           <w:rFonts w:ascii="Arial" w:hAnsi="Arial" w:cs="Arial"/>
         </w:rPr>
-        <w:t>: Primário, essencial</w:t>
-      </w:r>
+        <w:t xml:space="preserve">: Primário, </w:t>
+      </w:r>
+      <w:proofErr w:type="gramStart"/>
+      <w:r>
+        <w:rPr>
+          <w:rFonts w:ascii="Arial" w:hAnsi="Arial" w:cs="Arial"/>
+        </w:rPr>
+        <w:t>essencial</w:t>
+      </w:r>
+      <w:proofErr w:type="gramEnd"/>
     </w:p>
     <w:p>
       <w:pPr>
@@ -4749,7 +5023,21 @@
         <w:rPr>
           <w:rFonts w:ascii="Arial" w:eastAsia="Arial" w:hAnsi="Arial" w:cs="Arial"/>
         </w:rPr>
-        <w:t>os (gerentes ou usuários), ele realiza uma busca com os dados do tipo nome, CPF ou tipo de usuário, que retorna uma lista contendo o nome, email e o tipo de usuário.</w:t>
+        <w:t xml:space="preserve">os (gerentes ou usuários), ele realiza uma busca com os dados do tipo nome, CPF ou tipo de usuário, que retorna uma lista contendo o nome, </w:t>
+      </w:r>
+      <w:proofErr w:type="spellStart"/>
+      <w:r>
+        <w:rPr>
+          <w:rFonts w:ascii="Arial" w:eastAsia="Arial" w:hAnsi="Arial" w:cs="Arial"/>
+        </w:rPr>
+        <w:t>email</w:t>
+      </w:r>
+      <w:proofErr w:type="spellEnd"/>
+      <w:r>
+        <w:rPr>
+          <w:rFonts w:ascii="Arial" w:eastAsia="Arial" w:hAnsi="Arial" w:cs="Arial"/>
+        </w:rPr>
+        <w:t xml:space="preserve"> e o tipo de usuário.</w:t>
       </w:r>
     </w:p>
     <w:p>
@@ -5309,12 +5597,14 @@
         <w:tab/>
         <w:t xml:space="preserve">Linha </w:t>
       </w:r>
+      <w:proofErr w:type="gramStart"/>
       <w:r>
         <w:rPr>
           <w:rFonts w:ascii="Arial" w:hAnsi="Arial" w:cs="Arial"/>
         </w:rPr>
         <w:t>5</w:t>
       </w:r>
+      <w:proofErr w:type="gramEnd"/>
       <w:r>
         <w:rPr>
           <w:rFonts w:ascii="Arial" w:hAnsi="Arial" w:cs="Arial"/>
@@ -5380,12 +5670,21 @@
           <w:rFonts w:ascii="Arial" w:hAnsi="Arial" w:cs="Arial"/>
         </w:rPr>
       </w:pPr>
+      <w:proofErr w:type="gramStart"/>
       <w:r>
         <w:rPr>
           <w:rFonts w:ascii="Arial" w:hAnsi="Arial" w:cs="Arial"/>
           <w:u w:val="single"/>
         </w:rPr>
-        <w:t>Ator(es):</w:t>
+        <w:t>Ator(</w:t>
+      </w:r>
+      <w:proofErr w:type="gramEnd"/>
+      <w:r>
+        <w:rPr>
+          <w:rFonts w:ascii="Arial" w:hAnsi="Arial" w:cs="Arial"/>
+          <w:u w:val="single"/>
+        </w:rPr>
+        <w:t>es):</w:t>
       </w:r>
       <w:r>
         <w:rPr>
@@ -5475,8 +5774,16 @@
         <w:rPr>
           <w:rFonts w:ascii="Arial" w:hAnsi="Arial" w:cs="Arial"/>
         </w:rPr>
-        <w:t>: Primário, essencial</w:t>
-      </w:r>
+        <w:t xml:space="preserve">: Primário, </w:t>
+      </w:r>
+      <w:proofErr w:type="gramStart"/>
+      <w:r>
+        <w:rPr>
+          <w:rFonts w:ascii="Arial" w:hAnsi="Arial" w:cs="Arial"/>
+        </w:rPr>
+        <w:t>essencial</w:t>
+      </w:r>
+      <w:proofErr w:type="gramEnd"/>
     </w:p>
     <w:p>
       <w:pPr>
@@ -5773,21 +6080,7 @@
                 <w:rFonts w:ascii="Arial" w:hAnsi="Arial" w:cs="Arial"/>
                 <w:bCs/>
               </w:rPr>
-              <w:t xml:space="preserve"> O gerente escolhe a opção de alterar</w:t>
-            </w:r>
-            <w:r>
-              <w:rPr>
-                <w:rFonts w:ascii="Arial" w:hAnsi="Arial" w:cs="Arial"/>
-                <w:bCs/>
-              </w:rPr>
-              <w:t xml:space="preserve"> </w:t>
-            </w:r>
-            <w:r>
-              <w:rPr>
-                <w:rFonts w:ascii="Arial" w:hAnsi="Arial" w:cs="Arial"/>
-                <w:bCs/>
-              </w:rPr>
-              <w:t>usuários.</w:t>
+              <w:t xml:space="preserve"> O gerente escolhe a opção de alterar usuários.</w:t>
             </w:r>
           </w:p>
         </w:tc>
@@ -5859,21 +6152,7 @@
                 <w:rFonts w:ascii="Arial" w:hAnsi="Arial" w:cs="Arial"/>
                 <w:bCs/>
               </w:rPr>
-              <w:t>O gerente escolhe o us</w:t>
-            </w:r>
-            <w:r>
-              <w:rPr>
-                <w:rFonts w:ascii="Arial" w:hAnsi="Arial" w:cs="Arial"/>
-                <w:bCs/>
-              </w:rPr>
-              <w:t>uário para realizar a alteração</w:t>
-            </w:r>
-            <w:r>
-              <w:rPr>
-                <w:rFonts w:ascii="Arial" w:hAnsi="Arial" w:cs="Arial"/>
-                <w:bCs/>
-              </w:rPr>
-              <w:t>.</w:t>
+              <w:t>O gerente escolhe o usuário para realizar a alteração.</w:t>
             </w:r>
           </w:p>
         </w:tc>
@@ -5974,14 +6253,7 @@
                 <w:rFonts w:ascii="Arial" w:hAnsi="Arial" w:cs="Arial"/>
                 <w:bCs/>
               </w:rPr>
-              <w:t xml:space="preserve"> desejada</w:t>
-            </w:r>
-            <w:r>
-              <w:rPr>
-                <w:rFonts w:ascii="Arial" w:hAnsi="Arial" w:cs="Arial"/>
-                <w:bCs/>
-              </w:rPr>
-              <w:t>.</w:t>
+              <w:t xml:space="preserve"> desejada.</w:t>
             </w:r>
           </w:p>
         </w:tc>
@@ -6077,12 +6349,21 @@
           <w:rFonts w:ascii="Arial" w:hAnsi="Arial" w:cs="Arial"/>
         </w:rPr>
       </w:pPr>
+      <w:proofErr w:type="gramStart"/>
       <w:r>
         <w:rPr>
           <w:rFonts w:ascii="Arial" w:hAnsi="Arial" w:cs="Arial"/>
           <w:u w:val="single"/>
         </w:rPr>
-        <w:t>Ator(es):</w:t>
+        <w:t>Ator(</w:t>
+      </w:r>
+      <w:proofErr w:type="gramEnd"/>
+      <w:r>
+        <w:rPr>
+          <w:rFonts w:ascii="Arial" w:hAnsi="Arial" w:cs="Arial"/>
+          <w:u w:val="single"/>
+        </w:rPr>
+        <w:t>es):</w:t>
       </w:r>
       <w:r>
         <w:rPr>
@@ -6149,8 +6430,16 @@
         <w:rPr>
           <w:rFonts w:ascii="Arial" w:hAnsi="Arial" w:cs="Arial"/>
         </w:rPr>
-        <w:t>: Primário, essencial</w:t>
-      </w:r>
+        <w:t xml:space="preserve">: Primário, </w:t>
+      </w:r>
+      <w:proofErr w:type="gramStart"/>
+      <w:r>
+        <w:rPr>
+          <w:rFonts w:ascii="Arial" w:hAnsi="Arial" w:cs="Arial"/>
+        </w:rPr>
+        <w:t>essencial</w:t>
+      </w:r>
+      <w:proofErr w:type="gramEnd"/>
     </w:p>
     <w:p>
       <w:pPr>
@@ -6179,12 +6468,40 @@
         <w:rPr>
           <w:rFonts w:ascii="Arial" w:eastAsia="Arial" w:hAnsi="Arial" w:cs="Arial"/>
         </w:rPr>
-        <w:t xml:space="preserve">peso, hb/ht, </w:t>
-      </w:r>
+        <w:t xml:space="preserve">peso, </w:t>
+      </w:r>
+      <w:proofErr w:type="spellStart"/>
       <w:r>
         <w:rPr>
           <w:rFonts w:ascii="Arial" w:eastAsia="Arial" w:hAnsi="Arial" w:cs="Arial"/>
         </w:rPr>
+        <w:t>hb</w:t>
+      </w:r>
+      <w:proofErr w:type="spellEnd"/>
+      <w:r>
+        <w:rPr>
+          <w:rFonts w:ascii="Arial" w:eastAsia="Arial" w:hAnsi="Arial" w:cs="Arial"/>
+        </w:rPr>
+        <w:t>/</w:t>
+      </w:r>
+      <w:proofErr w:type="spellStart"/>
+      <w:r>
+        <w:rPr>
+          <w:rFonts w:ascii="Arial" w:eastAsia="Arial" w:hAnsi="Arial" w:cs="Arial"/>
+        </w:rPr>
+        <w:t>ht</w:t>
+      </w:r>
+      <w:proofErr w:type="spellEnd"/>
+      <w:r>
+        <w:rPr>
+          <w:rFonts w:ascii="Arial" w:eastAsia="Arial" w:hAnsi="Arial" w:cs="Arial"/>
+        </w:rPr>
+        <w:t xml:space="preserve">, </w:t>
+      </w:r>
+      <w:r>
+        <w:rPr>
+          <w:rFonts w:ascii="Arial" w:eastAsia="Arial" w:hAnsi="Arial" w:cs="Arial"/>
+        </w:rPr>
         <w:t>pressão arterial</w:t>
       </w:r>
       <w:r>
@@ -6197,19 +6514,21 @@
         <w:rPr>
           <w:rFonts w:ascii="Arial" w:eastAsia="Arial" w:hAnsi="Arial" w:cs="Arial"/>
         </w:rPr>
-        <w:t xml:space="preserve"> e detalhados da triagem clínica (</w:t>
-      </w:r>
+        <w:t xml:space="preserve"> e detalhados da triagem clínica (peso, hematócrito, pulso, temperatura, pressão arterial, apto, inapto definitivo, inapto temporariamente, </w:t>
+      </w:r>
+      <w:proofErr w:type="spellStart"/>
       <w:r>
         <w:rPr>
           <w:rFonts w:ascii="Arial" w:eastAsia="Arial" w:hAnsi="Arial" w:cs="Arial"/>
         </w:rPr>
-        <w:t>peso, hematócrito, pulso, temperatura, pressão arterial, apto, inapto definitivo, inapto temporariamente, triador, reações adversas e descrição da reação</w:t>
-      </w:r>
+        <w:t>triador</w:t>
+      </w:r>
+      <w:proofErr w:type="spellEnd"/>
       <w:r>
         <w:rPr>
           <w:rFonts w:ascii="Arial" w:eastAsia="Arial" w:hAnsi="Arial" w:cs="Arial"/>
         </w:rPr>
-        <w:t>)</w:t>
+        <w:t>, reações adversas e descrição da reação)</w:t>
       </w:r>
       <w:r>
         <w:rPr>
@@ -6537,7 +6856,21 @@
         <w:rPr>
           <w:rFonts w:ascii="Arial" w:hAnsi="Arial" w:cs="Arial"/>
         </w:rPr>
-        <w:t xml:space="preserve">Linha 2: </w:t>
+        <w:t xml:space="preserve">Linha </w:t>
+      </w:r>
+      <w:proofErr w:type="gramStart"/>
+      <w:r>
+        <w:rPr>
+          <w:rFonts w:ascii="Arial" w:hAnsi="Arial" w:cs="Arial"/>
+        </w:rPr>
+        <w:t>2</w:t>
+      </w:r>
+      <w:proofErr w:type="gramEnd"/>
+      <w:r>
+        <w:rPr>
+          <w:rFonts w:ascii="Arial" w:hAnsi="Arial" w:cs="Arial"/>
+        </w:rPr>
+        <w:t xml:space="preserve">: </w:t>
       </w:r>
       <w:r>
         <w:rPr>
@@ -6612,12 +6945,21 @@
           <w:rFonts w:ascii="Arial" w:hAnsi="Arial" w:cs="Arial"/>
         </w:rPr>
       </w:pPr>
+      <w:proofErr w:type="gramStart"/>
       <w:r>
         <w:rPr>
           <w:rFonts w:ascii="Arial" w:hAnsi="Arial" w:cs="Arial"/>
           <w:u w:val="single"/>
         </w:rPr>
-        <w:t>Ator(es):</w:t>
+        <w:t>Ator(</w:t>
+      </w:r>
+      <w:proofErr w:type="gramEnd"/>
+      <w:r>
+        <w:rPr>
+          <w:rFonts w:ascii="Arial" w:hAnsi="Arial" w:cs="Arial"/>
+          <w:u w:val="single"/>
+        </w:rPr>
+        <w:t>es):</w:t>
       </w:r>
       <w:r>
         <w:rPr>
@@ -6683,8 +7025,16 @@
         <w:rPr>
           <w:rFonts w:ascii="Arial" w:hAnsi="Arial" w:cs="Arial"/>
         </w:rPr>
-        <w:t>: Primário, essencial</w:t>
-      </w:r>
+        <w:t xml:space="preserve">: Primário, </w:t>
+      </w:r>
+      <w:proofErr w:type="gramStart"/>
+      <w:r>
+        <w:rPr>
+          <w:rFonts w:ascii="Arial" w:hAnsi="Arial" w:cs="Arial"/>
+        </w:rPr>
+        <w:t>essencial</w:t>
+      </w:r>
+      <w:proofErr w:type="gramEnd"/>
     </w:p>
     <w:p>
       <w:pPr>
@@ -7100,12 +7450,21 @@
           <w:rFonts w:ascii="Arial" w:hAnsi="Arial" w:cs="Arial"/>
         </w:rPr>
       </w:pPr>
+      <w:proofErr w:type="gramStart"/>
       <w:r>
         <w:rPr>
           <w:rFonts w:ascii="Arial" w:hAnsi="Arial" w:cs="Arial"/>
           <w:u w:val="single"/>
         </w:rPr>
-        <w:t>Ator(es):</w:t>
+        <w:t>Ator(</w:t>
+      </w:r>
+      <w:proofErr w:type="gramEnd"/>
+      <w:r>
+        <w:rPr>
+          <w:rFonts w:ascii="Arial" w:hAnsi="Arial" w:cs="Arial"/>
+          <w:u w:val="single"/>
+        </w:rPr>
+        <w:t>es):</w:t>
       </w:r>
       <w:r>
         <w:rPr>
@@ -7183,8 +7542,16 @@
         <w:rPr>
           <w:rFonts w:ascii="Arial" w:hAnsi="Arial" w:cs="Arial"/>
         </w:rPr>
-        <w:t>: Primário, essencial</w:t>
-      </w:r>
+        <w:t xml:space="preserve">: Primário, </w:t>
+      </w:r>
+      <w:proofErr w:type="gramStart"/>
+      <w:r>
+        <w:rPr>
+          <w:rFonts w:ascii="Arial" w:hAnsi="Arial" w:cs="Arial"/>
+        </w:rPr>
+        <w:t>essencial</w:t>
+      </w:r>
+      <w:proofErr w:type="gramEnd"/>
     </w:p>
     <w:p>
       <w:pPr>
@@ -7572,12 +7939,21 @@
           <w:rFonts w:ascii="Arial" w:hAnsi="Arial" w:cs="Arial"/>
         </w:rPr>
       </w:pPr>
+      <w:proofErr w:type="gramStart"/>
       <w:r>
         <w:rPr>
           <w:rFonts w:ascii="Arial" w:hAnsi="Arial" w:cs="Arial"/>
           <w:u w:val="single"/>
         </w:rPr>
-        <w:t>Ator(es):</w:t>
+        <w:t>Ator(</w:t>
+      </w:r>
+      <w:proofErr w:type="gramEnd"/>
+      <w:r>
+        <w:rPr>
+          <w:rFonts w:ascii="Arial" w:hAnsi="Arial" w:cs="Arial"/>
+          <w:u w:val="single"/>
+        </w:rPr>
+        <w:t>es):</w:t>
       </w:r>
       <w:r>
         <w:rPr>
@@ -7649,8 +8025,16 @@
         <w:rPr>
           <w:rFonts w:ascii="Arial" w:hAnsi="Arial" w:cs="Arial"/>
         </w:rPr>
-        <w:t>: Primário, essencial</w:t>
-      </w:r>
+        <w:t xml:space="preserve">: Primário, </w:t>
+      </w:r>
+      <w:proofErr w:type="gramStart"/>
+      <w:r>
+        <w:rPr>
+          <w:rFonts w:ascii="Arial" w:hAnsi="Arial" w:cs="Arial"/>
+        </w:rPr>
+        <w:t>essencial</w:t>
+      </w:r>
+      <w:proofErr w:type="gramEnd"/>
     </w:p>
     <w:p>
       <w:pPr>
@@ -7679,7 +8063,23 @@
         <w:rPr>
           <w:rFonts w:ascii="Arial" w:eastAsia="Arial" w:hAnsi="Arial" w:cs="Arial"/>
         </w:rPr>
-        <w:t>O usuário registra uma bolsa de sangue no sistema, para isso ele insere os dados: tipo sanguíneo, fator rh (positivo ou negativo), data, horário da coleta, quantidade de sangue (em ml), disponibilidade (disponível ou indisponível, se indisponível inserir o nome da pessoa que retirou e o destino dela).</w:t>
+        <w:t xml:space="preserve">O usuário registra uma bolsa de sangue no sistema, para isso ele insere os dados: tipo sanguíneo, fator </w:t>
+      </w:r>
+      <w:proofErr w:type="spellStart"/>
+      <w:proofErr w:type="gramStart"/>
+      <w:r>
+        <w:rPr>
+          <w:rFonts w:ascii="Arial" w:eastAsia="Arial" w:hAnsi="Arial" w:cs="Arial"/>
+        </w:rPr>
+        <w:t>rh</w:t>
+      </w:r>
+      <w:proofErr w:type="spellEnd"/>
+      <w:proofErr w:type="gramEnd"/>
+      <w:r>
+        <w:rPr>
+          <w:rFonts w:ascii="Arial" w:eastAsia="Arial" w:hAnsi="Arial" w:cs="Arial"/>
+        </w:rPr>
+        <w:t xml:space="preserve"> (positivo ou negativo), data, horário da coleta, quantidade de sangue (em ml), disponibilidade (disponível ou indisponível, se indisponível inserir o nome da pessoa que retirou e o destino dela).</w:t>
       </w:r>
     </w:p>
     <w:p>
@@ -8110,13 +8510,29 @@
           <w:rFonts w:ascii="Arial" w:hAnsi="Arial" w:cs="Arial"/>
           <w:b/>
         </w:rPr>
-        <w:t xml:space="preserve">da </w:t>
+        <w:t>da</w:t>
       </w:r>
       <w:r>
         <w:rPr>
           <w:rFonts w:ascii="Arial" w:hAnsi="Arial" w:cs="Arial"/>
           <w:b/>
         </w:rPr>
+        <w:t>s</w:t>
+      </w:r>
+      <w:bookmarkStart w:id="1" w:name="_GoBack"/>
+      <w:bookmarkEnd w:id="1"/>
+      <w:r>
+        <w:rPr>
+          <w:rFonts w:ascii="Arial" w:hAnsi="Arial" w:cs="Arial"/>
+          <w:b/>
+        </w:rPr>
+        <w:t xml:space="preserve"> </w:t>
+      </w:r>
+      <w:r>
+        <w:rPr>
+          <w:rFonts w:ascii="Arial" w:hAnsi="Arial" w:cs="Arial"/>
+          <w:b/>
+        </w:rPr>
         <w:t>bolsas de sangue</w:t>
       </w:r>
     </w:p>
@@ -8136,12 +8552,21 @@
           <w:rFonts w:ascii="Arial" w:hAnsi="Arial" w:cs="Arial"/>
         </w:rPr>
       </w:pPr>
+      <w:proofErr w:type="gramStart"/>
       <w:r>
         <w:rPr>
           <w:rFonts w:ascii="Arial" w:hAnsi="Arial" w:cs="Arial"/>
           <w:u w:val="single"/>
         </w:rPr>
-        <w:t>Ator(es):</w:t>
+        <w:t>Ator(</w:t>
+      </w:r>
+      <w:proofErr w:type="gramEnd"/>
+      <w:r>
+        <w:rPr>
+          <w:rFonts w:ascii="Arial" w:hAnsi="Arial" w:cs="Arial"/>
+          <w:u w:val="single"/>
+        </w:rPr>
+        <w:t>es):</w:t>
       </w:r>
       <w:r>
         <w:rPr>
@@ -8231,8 +8656,16 @@
         <w:rPr>
           <w:rFonts w:ascii="Arial" w:hAnsi="Arial" w:cs="Arial"/>
         </w:rPr>
-        <w:t>: Primário, essencial</w:t>
-      </w:r>
+        <w:t xml:space="preserve">: Primário, </w:t>
+      </w:r>
+      <w:proofErr w:type="gramStart"/>
+      <w:r>
+        <w:rPr>
+          <w:rFonts w:ascii="Arial" w:hAnsi="Arial" w:cs="Arial"/>
+        </w:rPr>
+        <w:t>essencial</w:t>
+      </w:r>
+      <w:proofErr w:type="gramEnd"/>
     </w:p>
     <w:p>
       <w:pPr>
@@ -8739,12 +9172,14 @@
         </w:rPr>
         <w:t xml:space="preserve">Linha </w:t>
       </w:r>
+      <w:proofErr w:type="gramStart"/>
       <w:r>
         <w:rPr>
           <w:rFonts w:ascii="Arial" w:hAnsi="Arial" w:cs="Arial"/>
         </w:rPr>
         <w:t>5</w:t>
       </w:r>
+      <w:proofErr w:type="gramEnd"/>
       <w:r>
         <w:rPr>
           <w:rFonts w:ascii="Arial" w:hAnsi="Arial" w:cs="Arial"/>
@@ -8763,8 +9198,6 @@
         </w:rPr>
         <w:t>o sistema avisa que nenhum dado foi alterado e retorna para a listagem de bolsas de sangue</w:t>
       </w:r>
-      <w:bookmarkStart w:id="1" w:name="_GoBack"/>
-      <w:bookmarkEnd w:id="1"/>
       <w:r>
         <w:rPr>
           <w:rFonts w:ascii="Arial" w:hAnsi="Arial" w:cs="Arial"/>
@@ -9649,6 +10082,7 @@
   <w:style w:type="character" w:default="1" w:styleId="Fontepargpadro">
     <w:name w:val="Default Paragraph Font"/>
     <w:uiPriority w:val="1"/>
+    <w:semiHidden/>
     <w:unhideWhenUsed/>
   </w:style>
   <w:style w:type="table" w:default="1" w:styleId="Tabelanormal">
@@ -9873,6 +10307,7 @@
   <w:style w:type="character" w:default="1" w:styleId="Fontepargpadro">
     <w:name w:val="Default Paragraph Font"/>
     <w:uiPriority w:val="1"/>
+    <w:semiHidden/>
     <w:unhideWhenUsed/>
   </w:style>
   <w:style w:type="table" w:default="1" w:styleId="Tabelanormal">
@@ -10176,7 +10611,7 @@
   <a:extraClrSchemeLst/>
   <a:extLst>
     <a:ext uri="{05A4C25C-085E-4340-85A3-A5531E510DB2}">
-      <thm15:themeFamily xmlns:thm15="http://schemas.microsoft.com/office/thememl/2012/main" xmlns="" name="Office Theme" id="{62F939B6-93AF-4DB8-9C6B-D6C7DFDC589F}" vid="{4A3C46E8-61CC-4603-A589-7422A47A8E4A}"/>
+      <thm15:themeFamily xmlns="" xmlns:thm15="http://schemas.microsoft.com/office/thememl/2012/main" name="Office Theme" id="{62F939B6-93AF-4DB8-9C6B-D6C7DFDC589F}" vid="{4A3C46E8-61CC-4603-A589-7422A47A8E4A}"/>
     </a:ext>
   </a:extLst>
 </a:theme>

</xml_diff>